<commit_message>
tradeoff df fully ready for plotting!
</commit_message>
<xml_diff>
--- a/tradeoffs/Management scenarios/Readme for running scenario analyses.docx
+++ b/tradeoffs/Management scenarios/Readme for running scenario analyses.docx
@@ -46,8 +46,14 @@
           <w:ilvl w:val="1"/>
           <w:numId w:val="1"/>
         </w:numPr>
-      </w:pPr>
-      <w:r>
+        <w:rPr>
+          <w:highlight w:val="yellow"/>
+        </w:rPr>
+      </w:pPr>
+      <w:r>
+        <w:rPr>
+          <w:highlight w:val="yellow"/>
+        </w:rPr>
         <w:t>Needs to be simplified, don’t need whale data as that gets brought in later in step 3d</w:t>
       </w:r>
     </w:p>
@@ -55,6 +61,24 @@
       <w:pPr>
         <w:pStyle w:val="ListParagraph"/>
         <w:numPr>
+          <w:ilvl w:val="1"/>
+          <w:numId w:val="1"/>
+        </w:numPr>
+        <w:rPr>
+          <w:highlight w:val="yellow"/>
+        </w:rPr>
+      </w:pPr>
+      <w:r>
+        <w:rPr>
+          <w:highlight w:val="yellow"/>
+        </w:rPr>
+        <w:t>Update to include 2019 data</w:t>
+      </w:r>
+    </w:p>
+    <w:p>
+      <w:pPr>
+        <w:pStyle w:val="ListParagraph"/>
+        <w:numPr>
           <w:ilvl w:val="0"/>
           <w:numId w:val="1"/>
         </w:numPr>
@@ -235,11 +259,118 @@
       <w:r>
         <w:t xml:space="preserve">Run </w:t>
       </w:r>
-      <w:r>
-        <w:t>make_tradeoff_dataframes_function</w:t>
+      <w:proofErr w:type="spellStart"/>
+      <w:r>
+        <w:t>make_tradeoff_dataframes_</w:t>
+      </w:r>
+      <w:proofErr w:type="gramStart"/>
+      <w:r>
+        <w:t>function</w:t>
       </w:r>
       <w:r>
         <w:t>.R</w:t>
+      </w:r>
+      <w:proofErr w:type="spellEnd"/>
+      <w:proofErr w:type="gramEnd"/>
+      <w:r>
+        <w:t>:</w:t>
+      </w:r>
+    </w:p>
+    <w:p>
+      <w:pPr>
+        <w:pStyle w:val="ListParagraph"/>
+        <w:numPr>
+          <w:ilvl w:val="1"/>
+          <w:numId w:val="1"/>
+        </w:numPr>
+      </w:pPr>
+      <w:r>
+        <w:t xml:space="preserve">for each scenario </w:t>
+      </w:r>
+      <w:proofErr w:type="spellStart"/>
+      <w:r>
+        <w:t>df</w:t>
+      </w:r>
+      <w:proofErr w:type="spellEnd"/>
+      <w:r>
+        <w:t xml:space="preserve">, (1) sum by </w:t>
+      </w:r>
+      <w:proofErr w:type="spellStart"/>
+      <w:r>
+        <w:t>crab_year</w:t>
+      </w:r>
+      <w:proofErr w:type="spellEnd"/>
+      <w:r>
+        <w:t xml:space="preserve"> (over </w:t>
+      </w:r>
+      <w:proofErr w:type="spellStart"/>
+      <w:r>
+        <w:t>year_month</w:t>
+      </w:r>
+      <w:proofErr w:type="spellEnd"/>
+      <w:r>
+        <w:t xml:space="preserve"> and Region) to get annual values for each </w:t>
+      </w:r>
+      <w:proofErr w:type="spellStart"/>
+      <w:r>
+        <w:t>crab_year</w:t>
+      </w:r>
+      <w:proofErr w:type="spellEnd"/>
+      <w:r>
+        <w:t>, (2) join to metadata for scenario</w:t>
+      </w:r>
+    </w:p>
+    <w:p>
+      <w:pPr>
+        <w:pStyle w:val="ListParagraph"/>
+        <w:numPr>
+          <w:ilvl w:val="1"/>
+          <w:numId w:val="1"/>
+        </w:numPr>
+      </w:pPr>
+      <w:r>
+        <w:t xml:space="preserve">make tradeoff </w:t>
+      </w:r>
+      <w:proofErr w:type="spellStart"/>
+      <w:r>
+        <w:t>df</w:t>
+      </w:r>
+      <w:proofErr w:type="spellEnd"/>
+    </w:p>
+    <w:p>
+      <w:pPr>
+        <w:pStyle w:val="ListParagraph"/>
+        <w:numPr>
+          <w:ilvl w:val="1"/>
+          <w:numId w:val="1"/>
+        </w:numPr>
+      </w:pPr>
+      <w:r>
+        <w:t xml:space="preserve">outputs are </w:t>
+      </w:r>
+      <w:r>
+        <w:t>annual_statewide_scenario_ouputs_</w:t>
+      </w:r>
+      <w:r>
+        <w:t xml:space="preserve">05-08-2020.rds and </w:t>
+      </w:r>
+      <w:r>
+        <w:t>tradeoff_df_</w:t>
+      </w:r>
+      <w:r>
+        <w:t>05-08-2020.rds</w:t>
+      </w:r>
+    </w:p>
+    <w:p>
+      <w:pPr>
+        <w:pStyle w:val="ListParagraph"/>
+        <w:numPr>
+          <w:ilvl w:val="1"/>
+          <w:numId w:val="1"/>
+        </w:numPr>
+      </w:pPr>
+      <w:r>
+        <w:t>I implemented this function in Mgmt_testing_JS.r</w:t>
       </w:r>
       <w:bookmarkStart w:id="0" w:name="_GoBack"/>
       <w:bookmarkEnd w:id="0"/>

</xml_diff>

<commit_message>
or, how to conduct this analysis in 7 easy steps :)
</commit_message>
<xml_diff>
--- a/tradeoffs/Management scenarios/Readme for running scenario analyses.docx
+++ b/tradeoffs/Management scenarios/Readme for running scenario analyses.docx
@@ -9,6 +9,17 @@
     </w:p>
     <w:p/>
     <w:p>
+      <w:proofErr w:type="spellStart"/>
+      <w:r>
+        <w:rPr>
+          <w:highlight w:val="yellow"/>
+        </w:rPr>
+        <w:t>Todo</w:t>
+      </w:r>
+      <w:proofErr w:type="spellEnd"/>
+    </w:p>
+    <w:p/>
+    <w:p>
       <w:pPr>
         <w:pStyle w:val="ListParagraph"/>
         <w:numPr>
@@ -143,237 +154,355 @@
           <w:ilvl w:val="1"/>
           <w:numId w:val="1"/>
         </w:numPr>
-      </w:pPr>
-      <w:r>
-        <w:t>Once testing is completed, should develop a final script</w:t>
-      </w:r>
-    </w:p>
-    <w:p>
-      <w:pPr>
-        <w:pStyle w:val="ListParagraph"/>
-        <w:numPr>
-          <w:ilvl w:val="1"/>
-          <w:numId w:val="1"/>
-        </w:numPr>
-      </w:pPr>
-      <w:r>
-        <w:t>Brings in whale data (or not)</w:t>
-      </w:r>
-    </w:p>
-    <w:p>
-      <w:pPr>
-        <w:pStyle w:val="ListParagraph"/>
-        <w:numPr>
-          <w:ilvl w:val="1"/>
-          <w:numId w:val="1"/>
-        </w:numPr>
-      </w:pPr>
-      <w:r>
-        <w:t xml:space="preserve">Runs </w:t>
-      </w:r>
-      <w:proofErr w:type="spellStart"/>
-      <w:r>
-        <w:t>effort_</w:t>
-      </w:r>
-      <w:proofErr w:type="gramStart"/>
-      <w:r>
-        <w:t>mgmt</w:t>
-      </w:r>
-      <w:proofErr w:type="spellEnd"/>
-      <w:r>
-        <w:t>(</w:t>
-      </w:r>
-      <w:proofErr w:type="gramEnd"/>
-      <w:r>
-        <w:t xml:space="preserve">) function from </w:t>
-      </w:r>
-      <w:proofErr w:type="spellStart"/>
-      <w:r>
-        <w:t>Mgmt_scenarios_shift_effort</w:t>
-      </w:r>
-      <w:r>
-        <w:t>.R</w:t>
-      </w:r>
-      <w:proofErr w:type="spellEnd"/>
-      <w:r>
-        <w:t xml:space="preserve"> to create list of scenario-specific </w:t>
-      </w:r>
-      <w:proofErr w:type="spellStart"/>
-      <w:r>
-        <w:t>df’s</w:t>
-      </w:r>
-      <w:proofErr w:type="spellEnd"/>
-    </w:p>
-    <w:p>
-      <w:pPr>
-        <w:pStyle w:val="ListParagraph"/>
-        <w:numPr>
-          <w:ilvl w:val="1"/>
-          <w:numId w:val="1"/>
-        </w:numPr>
-      </w:pPr>
-      <w:r>
-        <w:t xml:space="preserve">Runs </w:t>
-      </w:r>
-      <w:proofErr w:type="spellStart"/>
-      <w:r>
-        <w:t>risk_</w:t>
-      </w:r>
-      <w:proofErr w:type="gramStart"/>
-      <w:r>
-        <w:t>mgmt</w:t>
-      </w:r>
-      <w:proofErr w:type="spellEnd"/>
-      <w:r>
-        <w:t>(</w:t>
-      </w:r>
-      <w:proofErr w:type="gramEnd"/>
-      <w:r>
-        <w:t xml:space="preserve">) function from </w:t>
-      </w:r>
-      <w:proofErr w:type="spellStart"/>
-      <w:r>
-        <w:t>Mgmt_scenarios_risk</w:t>
-      </w:r>
-      <w:r>
-        <w:t>.R</w:t>
-      </w:r>
-      <w:proofErr w:type="spellEnd"/>
-      <w:r>
-        <w:t xml:space="preserve">, which summarizes risk for scenario-specific </w:t>
-      </w:r>
-      <w:proofErr w:type="spellStart"/>
-      <w:r>
-        <w:t>df’s</w:t>
-      </w:r>
-      <w:proofErr w:type="spellEnd"/>
-    </w:p>
-    <w:p>
-      <w:pPr>
-        <w:pStyle w:val="ListParagraph"/>
-        <w:numPr>
-          <w:ilvl w:val="0"/>
-          <w:numId w:val="1"/>
-        </w:numPr>
-      </w:pPr>
-      <w:r>
-        <w:t xml:space="preserve">Run </w:t>
-      </w:r>
-      <w:proofErr w:type="spellStart"/>
-      <w:r>
-        <w:t>make_tradeoff_dataframes_</w:t>
-      </w:r>
-      <w:proofErr w:type="gramStart"/>
-      <w:r>
-        <w:t>function</w:t>
-      </w:r>
-      <w:r>
-        <w:t>.R</w:t>
-      </w:r>
-      <w:proofErr w:type="spellEnd"/>
-      <w:proofErr w:type="gramEnd"/>
-      <w:r>
-        <w:t>:</w:t>
-      </w:r>
-    </w:p>
-    <w:p>
-      <w:pPr>
-        <w:pStyle w:val="ListParagraph"/>
-        <w:numPr>
-          <w:ilvl w:val="1"/>
-          <w:numId w:val="1"/>
-        </w:numPr>
-      </w:pPr>
-      <w:r>
-        <w:t xml:space="preserve">for each scenario </w:t>
-      </w:r>
-      <w:proofErr w:type="spellStart"/>
-      <w:r>
-        <w:t>df</w:t>
-      </w:r>
-      <w:proofErr w:type="spellEnd"/>
-      <w:r>
-        <w:t xml:space="preserve">, (1) sum by </w:t>
-      </w:r>
-      <w:proofErr w:type="spellStart"/>
-      <w:r>
-        <w:t>crab_year</w:t>
-      </w:r>
-      <w:proofErr w:type="spellEnd"/>
-      <w:r>
-        <w:t xml:space="preserve"> (over </w:t>
-      </w:r>
-      <w:proofErr w:type="spellStart"/>
-      <w:r>
-        <w:t>year_month</w:t>
-      </w:r>
-      <w:proofErr w:type="spellEnd"/>
-      <w:r>
-        <w:t xml:space="preserve"> and Region) to get annual values for each </w:t>
-      </w:r>
-      <w:proofErr w:type="spellStart"/>
-      <w:r>
-        <w:t>crab_year</w:t>
-      </w:r>
-      <w:proofErr w:type="spellEnd"/>
-      <w:r>
-        <w:t>, (2) join to metadata for scenario</w:t>
-      </w:r>
-    </w:p>
-    <w:p>
-      <w:pPr>
-        <w:pStyle w:val="ListParagraph"/>
-        <w:numPr>
-          <w:ilvl w:val="1"/>
-          <w:numId w:val="1"/>
-        </w:numPr>
-      </w:pPr>
-      <w:r>
-        <w:t xml:space="preserve">make tradeoff </w:t>
-      </w:r>
-      <w:proofErr w:type="spellStart"/>
-      <w:r>
-        <w:t>df</w:t>
-      </w:r>
-      <w:proofErr w:type="spellEnd"/>
-    </w:p>
-    <w:p>
-      <w:pPr>
-        <w:pStyle w:val="ListParagraph"/>
-        <w:numPr>
-          <w:ilvl w:val="1"/>
-          <w:numId w:val="1"/>
-        </w:numPr>
-      </w:pPr>
-      <w:r>
-        <w:t xml:space="preserve">outputs are </w:t>
-      </w:r>
-      <w:r>
-        <w:t>annual_statewide_scenario_ouputs_</w:t>
-      </w:r>
-      <w:r>
-        <w:t xml:space="preserve">05-08-2020.rds and </w:t>
-      </w:r>
-      <w:r>
-        <w:t>tradeoff_df_</w:t>
-      </w:r>
-      <w:r>
-        <w:t>05-08-2020.rds</w:t>
-      </w:r>
-    </w:p>
-    <w:p>
-      <w:pPr>
-        <w:pStyle w:val="ListParagraph"/>
-        <w:numPr>
-          <w:ilvl w:val="1"/>
-          <w:numId w:val="1"/>
-        </w:numPr>
-      </w:pPr>
-      <w:r>
-        <w:t>I implemented this function in Mgmt_testing_JS.r</w:t>
-      </w:r>
+        <w:rPr>
+          <w:highlight w:val="yellow"/>
+        </w:rPr>
+      </w:pPr>
       <w:bookmarkStart w:id="0" w:name="_GoBack"/>
       <w:bookmarkEnd w:id="0"/>
+      <w:r>
+        <w:rPr>
+          <w:highlight w:val="yellow"/>
+        </w:rPr>
+        <w:t>Once testing is completed, should develop a final script</w:t>
+      </w:r>
+    </w:p>
+    <w:p>
+      <w:pPr>
+        <w:pStyle w:val="ListParagraph"/>
+        <w:numPr>
+          <w:ilvl w:val="1"/>
+          <w:numId w:val="1"/>
+        </w:numPr>
+      </w:pPr>
+      <w:r>
+        <w:t>Brings in whale data (or not)</w:t>
+      </w:r>
+    </w:p>
+    <w:p>
+      <w:pPr>
+        <w:pStyle w:val="ListParagraph"/>
+        <w:numPr>
+          <w:ilvl w:val="1"/>
+          <w:numId w:val="1"/>
+        </w:numPr>
+      </w:pPr>
+      <w:r>
+        <w:t xml:space="preserve">Runs </w:t>
+      </w:r>
+      <w:proofErr w:type="spellStart"/>
+      <w:r>
+        <w:t>effort_</w:t>
+      </w:r>
+      <w:proofErr w:type="gramStart"/>
+      <w:r>
+        <w:t>mgmt</w:t>
+      </w:r>
+      <w:proofErr w:type="spellEnd"/>
+      <w:r>
+        <w:t>(</w:t>
+      </w:r>
+      <w:proofErr w:type="gramEnd"/>
+      <w:r>
+        <w:t xml:space="preserve">) function from </w:t>
+      </w:r>
+      <w:proofErr w:type="spellStart"/>
+      <w:r>
+        <w:t>Mgmt_scenarios_shift_effort</w:t>
+      </w:r>
+      <w:r>
+        <w:t>.R</w:t>
+      </w:r>
+      <w:proofErr w:type="spellEnd"/>
+      <w:r>
+        <w:t xml:space="preserve"> to create list of scenario-specific </w:t>
+      </w:r>
+      <w:proofErr w:type="spellStart"/>
+      <w:r>
+        <w:t>df’s</w:t>
+      </w:r>
+      <w:proofErr w:type="spellEnd"/>
+    </w:p>
+    <w:p>
+      <w:pPr>
+        <w:pStyle w:val="ListParagraph"/>
+        <w:numPr>
+          <w:ilvl w:val="1"/>
+          <w:numId w:val="1"/>
+        </w:numPr>
+      </w:pPr>
+      <w:r>
+        <w:t xml:space="preserve">Runs </w:t>
+      </w:r>
+      <w:proofErr w:type="spellStart"/>
+      <w:r>
+        <w:t>risk_</w:t>
+      </w:r>
+      <w:proofErr w:type="gramStart"/>
+      <w:r>
+        <w:t>mgmt</w:t>
+      </w:r>
+      <w:proofErr w:type="spellEnd"/>
+      <w:r>
+        <w:t>(</w:t>
+      </w:r>
+      <w:proofErr w:type="gramEnd"/>
+      <w:r>
+        <w:t xml:space="preserve">) function from </w:t>
+      </w:r>
+      <w:proofErr w:type="spellStart"/>
+      <w:r>
+        <w:t>Mgmt_scenarios_risk</w:t>
+      </w:r>
+      <w:r>
+        <w:t>.R</w:t>
+      </w:r>
+      <w:proofErr w:type="spellEnd"/>
+      <w:r>
+        <w:t xml:space="preserve">, which summarizes risk for scenario-specific </w:t>
+      </w:r>
+      <w:proofErr w:type="spellStart"/>
+      <w:r>
+        <w:t>df’s</w:t>
+      </w:r>
+      <w:proofErr w:type="spellEnd"/>
+    </w:p>
+    <w:p>
+      <w:pPr>
+        <w:pStyle w:val="ListParagraph"/>
+        <w:numPr>
+          <w:ilvl w:val="0"/>
+          <w:numId w:val="1"/>
+        </w:numPr>
+      </w:pPr>
+      <w:r>
+        <w:t xml:space="preserve">Run </w:t>
+      </w:r>
+      <w:proofErr w:type="spellStart"/>
+      <w:r>
+        <w:t>make_tradeoff_dataframes_</w:t>
+      </w:r>
+      <w:proofErr w:type="gramStart"/>
+      <w:r>
+        <w:t>function</w:t>
+      </w:r>
+      <w:r>
+        <w:t>.R</w:t>
+      </w:r>
+      <w:proofErr w:type="spellEnd"/>
+      <w:proofErr w:type="gramEnd"/>
+      <w:r>
+        <w:t>:</w:t>
+      </w:r>
+    </w:p>
+    <w:p>
+      <w:pPr>
+        <w:pStyle w:val="ListParagraph"/>
+        <w:numPr>
+          <w:ilvl w:val="1"/>
+          <w:numId w:val="1"/>
+        </w:numPr>
+      </w:pPr>
+      <w:r>
+        <w:t xml:space="preserve">for each scenario </w:t>
+      </w:r>
+      <w:proofErr w:type="spellStart"/>
+      <w:r>
+        <w:t>df</w:t>
+      </w:r>
+      <w:proofErr w:type="spellEnd"/>
+      <w:r>
+        <w:t xml:space="preserve">, (1) sum by </w:t>
+      </w:r>
+      <w:proofErr w:type="spellStart"/>
+      <w:r>
+        <w:t>crab_year</w:t>
+      </w:r>
+      <w:proofErr w:type="spellEnd"/>
+      <w:r>
+        <w:t xml:space="preserve"> (over </w:t>
+      </w:r>
+      <w:proofErr w:type="spellStart"/>
+      <w:r>
+        <w:t>year_month</w:t>
+      </w:r>
+      <w:proofErr w:type="spellEnd"/>
+      <w:r>
+        <w:t xml:space="preserve"> and Region) to get annual values for each </w:t>
+      </w:r>
+      <w:proofErr w:type="spellStart"/>
+      <w:r>
+        <w:t>crab_year</w:t>
+      </w:r>
+      <w:proofErr w:type="spellEnd"/>
+      <w:r>
+        <w:t>, (2) join to metadata for scenario</w:t>
+      </w:r>
+    </w:p>
+    <w:p>
+      <w:pPr>
+        <w:pStyle w:val="ListParagraph"/>
+        <w:numPr>
+          <w:ilvl w:val="1"/>
+          <w:numId w:val="1"/>
+        </w:numPr>
+      </w:pPr>
+      <w:r>
+        <w:t xml:space="preserve">make tradeoff </w:t>
+      </w:r>
+      <w:proofErr w:type="spellStart"/>
+      <w:r>
+        <w:t>df</w:t>
+      </w:r>
+      <w:proofErr w:type="spellEnd"/>
+    </w:p>
+    <w:p>
+      <w:pPr>
+        <w:pStyle w:val="ListParagraph"/>
+        <w:numPr>
+          <w:ilvl w:val="1"/>
+          <w:numId w:val="1"/>
+        </w:numPr>
+      </w:pPr>
+      <w:r>
+        <w:t xml:space="preserve">outputs are </w:t>
+      </w:r>
+      <w:r>
+        <w:t>annual_statewide_scenario_ouputs_</w:t>
+      </w:r>
+      <w:r>
+        <w:t xml:space="preserve">05-08-2020.rds and </w:t>
+      </w:r>
+      <w:r>
+        <w:t>tradeoff_df_</w:t>
+      </w:r>
+      <w:r>
+        <w:t>05-08-2020.rds</w:t>
+      </w:r>
+    </w:p>
+    <w:p>
+      <w:pPr>
+        <w:pStyle w:val="ListParagraph"/>
+        <w:numPr>
+          <w:ilvl w:val="1"/>
+          <w:numId w:val="1"/>
+        </w:numPr>
+      </w:pPr>
+      <w:r>
+        <w:t xml:space="preserve">I implemented this function in </w:t>
+      </w:r>
+      <w:proofErr w:type="spellStart"/>
+      <w:r>
+        <w:t>Mgmt_testing_</w:t>
+      </w:r>
+      <w:proofErr w:type="gramStart"/>
+      <w:r>
+        <w:t>JS.r</w:t>
+      </w:r>
+      <w:proofErr w:type="spellEnd"/>
+      <w:proofErr w:type="gramEnd"/>
+    </w:p>
+    <w:p>
+      <w:pPr>
+        <w:pStyle w:val="ListParagraph"/>
+        <w:numPr>
+          <w:ilvl w:val="0"/>
+          <w:numId w:val="1"/>
+        </w:numPr>
+        <w:rPr>
+          <w:highlight w:val="yellow"/>
+        </w:rPr>
+      </w:pPr>
+      <w:r>
+        <w:rPr>
+          <w:highlight w:val="yellow"/>
+        </w:rPr>
+        <w:t xml:space="preserve">Run </w:t>
+      </w:r>
+      <w:proofErr w:type="spellStart"/>
+      <w:r>
+        <w:rPr>
+          <w:highlight w:val="yellow"/>
+        </w:rPr>
+        <w:t>plot_tradeoffs_</w:t>
+      </w:r>
+      <w:proofErr w:type="gramStart"/>
+      <w:r>
+        <w:rPr>
+          <w:highlight w:val="yellow"/>
+        </w:rPr>
+        <w:t>function.R</w:t>
+      </w:r>
+      <w:proofErr w:type="spellEnd"/>
+      <w:proofErr w:type="gramEnd"/>
+    </w:p>
+    <w:p>
+      <w:pPr>
+        <w:pStyle w:val="ListParagraph"/>
+        <w:numPr>
+          <w:ilvl w:val="0"/>
+          <w:numId w:val="1"/>
+        </w:numPr>
+        <w:rPr>
+          <w:highlight w:val="yellow"/>
+        </w:rPr>
+      </w:pPr>
+      <w:r>
+        <w:rPr>
+          <w:highlight w:val="yellow"/>
+        </w:rPr>
+        <w:t xml:space="preserve">Run </w:t>
+      </w:r>
+      <w:proofErr w:type="spellStart"/>
+      <w:r>
+        <w:rPr>
+          <w:highlight w:val="yellow"/>
+        </w:rPr>
+        <w:t>plot_bivariate_</w:t>
+      </w:r>
+      <w:proofErr w:type="gramStart"/>
+      <w:r>
+        <w:rPr>
+          <w:highlight w:val="yellow"/>
+        </w:rPr>
+        <w:t>function.R</w:t>
+      </w:r>
+      <w:proofErr w:type="spellEnd"/>
+      <w:proofErr w:type="gramEnd"/>
+    </w:p>
+    <w:p>
+      <w:pPr>
+        <w:pStyle w:val="ListParagraph"/>
+        <w:numPr>
+          <w:ilvl w:val="0"/>
+          <w:numId w:val="1"/>
+        </w:numPr>
+        <w:rPr>
+          <w:highlight w:val="yellow"/>
+        </w:rPr>
+      </w:pPr>
+      <w:r>
+        <w:rPr>
+          <w:highlight w:val="yellow"/>
+        </w:rPr>
+        <w:t xml:space="preserve">Run </w:t>
+      </w:r>
+      <w:proofErr w:type="spellStart"/>
+      <w:r>
+        <w:rPr>
+          <w:highlight w:val="yellow"/>
+        </w:rPr>
+        <w:t>plot_timeseries_</w:t>
+      </w:r>
+      <w:proofErr w:type="gramStart"/>
+      <w:r>
+        <w:rPr>
+          <w:highlight w:val="yellow"/>
+        </w:rPr>
+        <w:t>function.R</w:t>
+      </w:r>
+      <w:proofErr w:type="spellEnd"/>
+      <w:proofErr w:type="gramEnd"/>
     </w:p>
     <w:sectPr>
       <w:pgSz w:w="12240" w:h="15840"/>

</xml_diff>

<commit_message>
a week of work
</commit_message>
<xml_diff>
--- a/tradeoffs/Management scenarios/Readme for running scenario analyses.docx
+++ b/tradeoffs/Management scenarios/Readme for running scenario analyses.docx
@@ -90,6 +90,60 @@
       <w:pPr>
         <w:pStyle w:val="ListParagraph"/>
         <w:numPr>
+          <w:ilvl w:val="1"/>
+          <w:numId w:val="1"/>
+        </w:numPr>
+        <w:rPr>
+          <w:highlight w:val="yellow"/>
+        </w:rPr>
+      </w:pPr>
+      <w:r>
+        <w:rPr>
+          <w:highlight w:val="green"/>
+        </w:rPr>
+        <w:t>Assign grid cells to region value using lookup key</w:t>
+      </w:r>
+      <w:r>
+        <w:rPr>
+          <w:highlight w:val="green"/>
+        </w:rPr>
+        <w:t>. See .</w:t>
+      </w:r>
+      <w:proofErr w:type="spellStart"/>
+      <w:r>
+        <w:rPr>
+          <w:highlight w:val="green"/>
+        </w:rPr>
+        <w:t>rds</w:t>
+      </w:r>
+      <w:proofErr w:type="spellEnd"/>
+      <w:r>
+        <w:rPr>
+          <w:highlight w:val="green"/>
+        </w:rPr>
+        <w:t xml:space="preserve"> SW made with script </w:t>
+      </w:r>
+      <w:proofErr w:type="spellStart"/>
+      <w:r>
+        <w:rPr>
+          <w:highlight w:val="green"/>
+        </w:rPr>
+        <w:t>Grid_</w:t>
+      </w:r>
+      <w:proofErr w:type="gramStart"/>
+      <w:r>
+        <w:rPr>
+          <w:highlight w:val="green"/>
+        </w:rPr>
+        <w:t>key.R</w:t>
+      </w:r>
+      <w:proofErr w:type="spellEnd"/>
+      <w:proofErr w:type="gramEnd"/>
+    </w:p>
+    <w:p>
+      <w:pPr>
+        <w:pStyle w:val="ListParagraph"/>
+        <w:numPr>
           <w:ilvl w:val="0"/>
           <w:numId w:val="1"/>
         </w:numPr>
@@ -158,13 +212,227 @@
           <w:highlight w:val="yellow"/>
         </w:rPr>
       </w:pPr>
+      <w:r>
+        <w:rPr>
+          <w:highlight w:val="yellow"/>
+        </w:rPr>
+        <w:t>Once testing is completed, should develop a final script</w:t>
+      </w:r>
+    </w:p>
+    <w:p>
+      <w:pPr>
+        <w:pStyle w:val="ListParagraph"/>
+        <w:numPr>
+          <w:ilvl w:val="1"/>
+          <w:numId w:val="1"/>
+        </w:numPr>
+        <w:rPr>
+          <w:strike/>
+        </w:rPr>
+      </w:pPr>
+      <w:r>
+        <w:rPr>
+          <w:strike/>
+        </w:rPr>
+        <w:t>Brings in whale data (or not)</w:t>
+      </w:r>
+    </w:p>
+    <w:p>
+      <w:pPr>
+        <w:pStyle w:val="ListParagraph"/>
+        <w:numPr>
+          <w:ilvl w:val="1"/>
+          <w:numId w:val="1"/>
+        </w:numPr>
+      </w:pPr>
+      <w:r>
+        <w:t xml:space="preserve">Runs </w:t>
+      </w:r>
+      <w:proofErr w:type="spellStart"/>
+      <w:r>
+        <w:t>effort_</w:t>
+      </w:r>
+      <w:proofErr w:type="gramStart"/>
+      <w:r>
+        <w:t>mgmt</w:t>
+      </w:r>
+      <w:proofErr w:type="spellEnd"/>
+      <w:r>
+        <w:t>(</w:t>
+      </w:r>
+      <w:proofErr w:type="gramEnd"/>
+      <w:r>
+        <w:t xml:space="preserve">) function from </w:t>
+      </w:r>
+      <w:proofErr w:type="spellStart"/>
+      <w:r>
+        <w:t>Mgmt_scenarios_shift_effort</w:t>
+      </w:r>
+      <w:r>
+        <w:t>.R</w:t>
+      </w:r>
+      <w:proofErr w:type="spellEnd"/>
+      <w:r>
+        <w:t xml:space="preserve"> to create list of scenario-specific </w:t>
+      </w:r>
+      <w:proofErr w:type="spellStart"/>
+      <w:r>
+        <w:t>df’s</w:t>
+      </w:r>
+      <w:proofErr w:type="spellEnd"/>
+    </w:p>
+    <w:p>
+      <w:pPr>
+        <w:pStyle w:val="ListParagraph"/>
+        <w:numPr>
+          <w:ilvl w:val="1"/>
+          <w:numId w:val="1"/>
+        </w:numPr>
+      </w:pPr>
+      <w:r>
+        <w:t xml:space="preserve">Runs </w:t>
+      </w:r>
+      <w:proofErr w:type="spellStart"/>
+      <w:r>
+        <w:t>risk_</w:t>
+      </w:r>
+      <w:proofErr w:type="gramStart"/>
+      <w:r>
+        <w:t>mgmt</w:t>
+      </w:r>
+      <w:proofErr w:type="spellEnd"/>
+      <w:r>
+        <w:t>(</w:t>
+      </w:r>
+      <w:proofErr w:type="gramEnd"/>
+      <w:r>
+        <w:t xml:space="preserve">) function from </w:t>
+      </w:r>
+      <w:proofErr w:type="spellStart"/>
+      <w:r>
+        <w:t>Mgmt_scenarios_risk</w:t>
+      </w:r>
+      <w:r>
+        <w:t>.R</w:t>
+      </w:r>
+      <w:proofErr w:type="spellEnd"/>
+      <w:r>
+        <w:t xml:space="preserve">, which summarizes risk for scenario-specific </w:t>
+      </w:r>
+      <w:proofErr w:type="spellStart"/>
+      <w:r>
+        <w:t>df’s</w:t>
+      </w:r>
+      <w:proofErr w:type="spellEnd"/>
+    </w:p>
+    <w:p>
+      <w:pPr>
+        <w:pStyle w:val="ListParagraph"/>
+        <w:numPr>
+          <w:ilvl w:val="2"/>
+          <w:numId w:val="1"/>
+        </w:numPr>
+      </w:pPr>
+      <w:r>
+        <w:rPr>
+          <w:highlight w:val="yellow"/>
+        </w:rPr>
+        <w:t xml:space="preserve">Bring </w:t>
+      </w:r>
+      <w:r>
+        <w:rPr>
+          <w:highlight w:val="yellow"/>
+        </w:rPr>
+        <w:t xml:space="preserve">whale </w:t>
+      </w:r>
+      <w:r>
+        <w:rPr>
+          <w:highlight w:val="yellow"/>
+        </w:rPr>
+        <w:t>data</w:t>
+      </w:r>
+      <w:r>
+        <w:rPr>
+          <w:highlight w:val="yellow"/>
+        </w:rPr>
+        <w:t xml:space="preserve"> in here</w:t>
+      </w:r>
+    </w:p>
+    <w:p>
+      <w:pPr>
+        <w:pStyle w:val="ListParagraph"/>
+        <w:numPr>
+          <w:ilvl w:val="0"/>
+          <w:numId w:val="1"/>
+        </w:numPr>
+      </w:pPr>
+      <w:r>
+        <w:t xml:space="preserve">Run </w:t>
+      </w:r>
+      <w:proofErr w:type="spellStart"/>
+      <w:r>
+        <w:t>make_tradeoff_dataframes_</w:t>
+      </w:r>
+      <w:proofErr w:type="gramStart"/>
+      <w:r>
+        <w:t>function</w:t>
+      </w:r>
+      <w:r>
+        <w:t>.R</w:t>
+      </w:r>
+      <w:proofErr w:type="spellEnd"/>
+      <w:proofErr w:type="gramEnd"/>
+      <w:r>
+        <w:t>:</w:t>
+      </w:r>
+    </w:p>
+    <w:p>
+      <w:pPr>
+        <w:pStyle w:val="ListParagraph"/>
+        <w:numPr>
+          <w:ilvl w:val="1"/>
+          <w:numId w:val="1"/>
+        </w:numPr>
+      </w:pPr>
+      <w:r>
+        <w:t xml:space="preserve">for each scenario </w:t>
+      </w:r>
+      <w:proofErr w:type="spellStart"/>
+      <w:r>
+        <w:t>df</w:t>
+      </w:r>
+      <w:proofErr w:type="spellEnd"/>
+      <w:r>
+        <w:t xml:space="preserve">, (1) sum by </w:t>
+      </w:r>
+      <w:proofErr w:type="spellStart"/>
+      <w:r>
+        <w:t>crab_year</w:t>
+      </w:r>
+      <w:proofErr w:type="spellEnd"/>
+      <w:r>
+        <w:t xml:space="preserve"> (over </w:t>
+      </w:r>
+      <w:proofErr w:type="spellStart"/>
+      <w:r>
+        <w:t>year_month</w:t>
+      </w:r>
+      <w:proofErr w:type="spellEnd"/>
+      <w:r>
+        <w:t xml:space="preserve"> and Region) to get annual values for each </w:t>
+      </w:r>
+      <w:proofErr w:type="spellStart"/>
+      <w:r>
+        <w:t>cr</w:t>
+      </w:r>
       <w:bookmarkStart w:id="0" w:name="_GoBack"/>
       <w:bookmarkEnd w:id="0"/>
       <w:r>
-        <w:rPr>
-          <w:highlight w:val="yellow"/>
-        </w:rPr>
-        <w:t>Once testing is completed, should develop a final script</w:t>
+        <w:t>ab_year</w:t>
+      </w:r>
+      <w:proofErr w:type="spellEnd"/>
+      <w:r>
+        <w:t>, (2) join to metadata for scenario</w:t>
       </w:r>
     </w:p>
     <w:p>
@@ -176,185 +444,31 @@
         </w:numPr>
       </w:pPr>
       <w:r>
-        <w:t>Brings in whale data (or not)</w:t>
-      </w:r>
-    </w:p>
-    <w:p>
-      <w:pPr>
-        <w:pStyle w:val="ListParagraph"/>
-        <w:numPr>
-          <w:ilvl w:val="1"/>
-          <w:numId w:val="1"/>
-        </w:numPr>
-      </w:pPr>
-      <w:r>
-        <w:t xml:space="preserve">Runs </w:t>
-      </w:r>
-      <w:proofErr w:type="spellStart"/>
-      <w:r>
-        <w:t>effort_</w:t>
-      </w:r>
-      <w:proofErr w:type="gramStart"/>
-      <w:r>
-        <w:t>mgmt</w:t>
-      </w:r>
-      <w:proofErr w:type="spellEnd"/>
-      <w:r>
-        <w:t>(</w:t>
-      </w:r>
-      <w:proofErr w:type="gramEnd"/>
-      <w:r>
-        <w:t xml:space="preserve">) function from </w:t>
-      </w:r>
-      <w:proofErr w:type="spellStart"/>
-      <w:r>
-        <w:t>Mgmt_scenarios_shift_effort</w:t>
-      </w:r>
-      <w:r>
-        <w:t>.R</w:t>
-      </w:r>
-      <w:proofErr w:type="spellEnd"/>
-      <w:r>
-        <w:t xml:space="preserve"> to create list of scenario-specific </w:t>
-      </w:r>
-      <w:proofErr w:type="spellStart"/>
-      <w:r>
-        <w:t>df’s</w:t>
-      </w:r>
-      <w:proofErr w:type="spellEnd"/>
-    </w:p>
-    <w:p>
-      <w:pPr>
-        <w:pStyle w:val="ListParagraph"/>
-        <w:numPr>
-          <w:ilvl w:val="1"/>
-          <w:numId w:val="1"/>
-        </w:numPr>
-      </w:pPr>
-      <w:r>
-        <w:t xml:space="preserve">Runs </w:t>
-      </w:r>
-      <w:proofErr w:type="spellStart"/>
-      <w:r>
-        <w:t>risk_</w:t>
-      </w:r>
-      <w:proofErr w:type="gramStart"/>
-      <w:r>
-        <w:t>mgmt</w:t>
-      </w:r>
-      <w:proofErr w:type="spellEnd"/>
-      <w:r>
-        <w:t>(</w:t>
-      </w:r>
-      <w:proofErr w:type="gramEnd"/>
-      <w:r>
-        <w:t xml:space="preserve">) function from </w:t>
-      </w:r>
-      <w:proofErr w:type="spellStart"/>
-      <w:r>
-        <w:t>Mgmt_scenarios_risk</w:t>
-      </w:r>
-      <w:r>
-        <w:t>.R</w:t>
-      </w:r>
-      <w:proofErr w:type="spellEnd"/>
-      <w:r>
-        <w:t xml:space="preserve">, which summarizes risk for scenario-specific </w:t>
-      </w:r>
-      <w:proofErr w:type="spellStart"/>
-      <w:r>
-        <w:t>df’s</w:t>
-      </w:r>
-      <w:proofErr w:type="spellEnd"/>
-    </w:p>
-    <w:p>
-      <w:pPr>
-        <w:pStyle w:val="ListParagraph"/>
-        <w:numPr>
-          <w:ilvl w:val="0"/>
-          <w:numId w:val="1"/>
-        </w:numPr>
-      </w:pPr>
-      <w:r>
-        <w:t xml:space="preserve">Run </w:t>
-      </w:r>
-      <w:proofErr w:type="spellStart"/>
-      <w:r>
-        <w:t>make_tradeoff_dataframes_</w:t>
-      </w:r>
-      <w:proofErr w:type="gramStart"/>
-      <w:r>
-        <w:t>function</w:t>
-      </w:r>
-      <w:r>
-        <w:t>.R</w:t>
-      </w:r>
-      <w:proofErr w:type="spellEnd"/>
-      <w:proofErr w:type="gramEnd"/>
-      <w:r>
-        <w:t>:</w:t>
-      </w:r>
-    </w:p>
-    <w:p>
-      <w:pPr>
-        <w:pStyle w:val="ListParagraph"/>
-        <w:numPr>
-          <w:ilvl w:val="1"/>
-          <w:numId w:val="1"/>
-        </w:numPr>
-      </w:pPr>
-      <w:r>
-        <w:t xml:space="preserve">for each scenario </w:t>
+        <w:t xml:space="preserve">make tradeoff </w:t>
       </w:r>
       <w:proofErr w:type="spellStart"/>
       <w:r>
         <w:t>df</w:t>
       </w:r>
       <w:proofErr w:type="spellEnd"/>
-      <w:r>
-        <w:t xml:space="preserve">, (1) sum by </w:t>
-      </w:r>
-      <w:proofErr w:type="spellStart"/>
-      <w:r>
-        <w:t>crab_year</w:t>
-      </w:r>
-      <w:proofErr w:type="spellEnd"/>
-      <w:r>
-        <w:t xml:space="preserve"> (over </w:t>
-      </w:r>
-      <w:proofErr w:type="spellStart"/>
-      <w:r>
-        <w:t>year_month</w:t>
-      </w:r>
-      <w:proofErr w:type="spellEnd"/>
-      <w:r>
-        <w:t xml:space="preserve"> and Region) to get annual values for each </w:t>
-      </w:r>
-      <w:proofErr w:type="spellStart"/>
-      <w:r>
-        <w:t>crab_year</w:t>
-      </w:r>
-      <w:proofErr w:type="spellEnd"/>
-      <w:r>
-        <w:t>, (2) join to metadata for scenario</w:t>
-      </w:r>
-    </w:p>
-    <w:p>
-      <w:pPr>
-        <w:pStyle w:val="ListParagraph"/>
-        <w:numPr>
-          <w:ilvl w:val="1"/>
-          <w:numId w:val="1"/>
-        </w:numPr>
-      </w:pPr>
-      <w:r>
-        <w:t xml:space="preserve">make tradeoff </w:t>
-      </w:r>
-      <w:proofErr w:type="spellStart"/>
-      <w:r>
-        <w:t>df</w:t>
-      </w:r>
-      <w:proofErr w:type="spellEnd"/>
+    </w:p>
+    <w:p>
+      <w:pPr>
+        <w:pStyle w:val="ListParagraph"/>
+        <w:numPr>
+          <w:ilvl w:val="2"/>
+          <w:numId w:val="1"/>
+        </w:numPr>
+        <w:rPr>
+          <w:highlight w:val="yellow"/>
+        </w:rPr>
+      </w:pPr>
+      <w:r>
+        <w:rPr>
+          <w:highlight w:val="yellow"/>
+        </w:rPr>
+        <w:t xml:space="preserve">Check that relative values are all relative to region as well as crab year </w:t>
+      </w:r>
     </w:p>
     <w:p>
       <w:pPr>
@@ -541,7 +655,7 @@
         <w:ind w:left="1440" w:hanging="360"/>
       </w:pPr>
     </w:lvl>
-    <w:lvl w:ilvl="2" w:tplc="0409001B" w:tentative="1">
+    <w:lvl w:ilvl="2" w:tplc="0409001B">
       <w:start w:val="1"/>
       <w:numFmt w:val="lowerRoman"/>
       <w:lvlText w:val="%3."/>

</xml_diff>